<commit_message>
Added Practical File for DAA Practicals 5th Sem
</commit_message>
<xml_diff>
--- a/THEORY & ALGORITHM OF EACH DAA PRACTICAL.docx
+++ b/THEORY & ALGORITHM OF EACH DAA PRACTICAL.docx
@@ -1,6 +1,6 @@
 
 <file path=word/document.xml><?xml version="1.0" encoding="utf-8"?>
-<w:document xmlns:wpc="http://schemas.microsoft.com/office/word/2010/wordprocessingCanvas" xmlns:cx="http://schemas.microsoft.com/office/drawing/2014/chartex" xmlns:mc="http://schemas.openxmlformats.org/markup-compatibility/2006" xmlns:o="urn:schemas-microsoft-com:office:office" xmlns:r="http://schemas.openxmlformats.org/officeDocument/2006/relationships" xmlns:m="http://schemas.openxmlformats.org/officeDocument/2006/math" xmlns:v="urn:schemas-microsoft-com:vml" xmlns:wp14="http://schemas.microsoft.com/office/word/2010/wordprocessingDrawing" xmlns:wp="http://schemas.openxmlformats.org/drawingml/2006/wordprocessingDrawing" xmlns:w10="urn:schemas-microsoft-com:office:word" xmlns:w="http://schemas.openxmlformats.org/wordprocessingml/2006/main" xmlns:w14="http://schemas.microsoft.com/office/word/2010/wordml" xmlns:w15="http://schemas.microsoft.com/office/word/2012/wordml" xmlns:w16se="http://schemas.microsoft.com/office/word/2015/wordml/symex" xmlns:wpg="http://schemas.microsoft.com/office/word/2010/wordprocessingGroup" xmlns:wpi="http://schemas.microsoft.com/office/word/2010/wordprocessingInk" xmlns:wne="http://schemas.microsoft.com/office/word/2006/wordml" xmlns:wps="http://schemas.microsoft.com/office/word/2010/wordprocessingShape" mc:Ignorable="w14 w15 w16se wp14">
+<w:document xmlns:wpc="http://schemas.microsoft.com/office/word/2010/wordprocessingCanvas" xmlns:cx="http://schemas.microsoft.com/office/drawing/2014/chartex" xmlns:cx1="http://schemas.microsoft.com/office/drawing/2015/9/8/chartex" xmlns:cx2="http://schemas.microsoft.com/office/drawing/2015/10/21/chartex" xmlns:cx3="http://schemas.microsoft.com/office/drawing/2016/5/9/chartex" xmlns:cx4="http://schemas.microsoft.com/office/drawing/2016/5/10/chartex" xmlns:cx5="http://schemas.microsoft.com/office/drawing/2016/5/11/chartex" xmlns:cx6="http://schemas.microsoft.com/office/drawing/2016/5/12/chartex" xmlns:cx7="http://schemas.microsoft.com/office/drawing/2016/5/13/chartex" xmlns:cx8="http://schemas.microsoft.com/office/drawing/2016/5/14/chartex" xmlns:mc="http://schemas.openxmlformats.org/markup-compatibility/2006" xmlns:aink="http://schemas.microsoft.com/office/drawing/2016/ink" xmlns:am3d="http://schemas.microsoft.com/office/drawing/2017/model3d" xmlns:o="urn:schemas-microsoft-com:office:office" xmlns:oel="http://schemas.microsoft.com/office/2019/extlst" xmlns:r="http://schemas.openxmlformats.org/officeDocument/2006/relationships" xmlns:m="http://schemas.openxmlformats.org/officeDocument/2006/math" xmlns:v="urn:schemas-microsoft-com:vml" xmlns:wp14="http://schemas.microsoft.com/office/word/2010/wordprocessingDrawing" xmlns:wp="http://schemas.openxmlformats.org/drawingml/2006/wordprocessingDrawing" xmlns:w10="urn:schemas-microsoft-com:office:word" xmlns:w="http://schemas.openxmlformats.org/wordprocessingml/2006/main" xmlns:w14="http://schemas.microsoft.com/office/word/2010/wordml" xmlns:w15="http://schemas.microsoft.com/office/word/2012/wordml" xmlns:w16cex="http://schemas.microsoft.com/office/word/2018/wordml/cex" xmlns:w16cid="http://schemas.microsoft.com/office/word/2016/wordml/cid" xmlns:w16="http://schemas.microsoft.com/office/word/2018/wordml" xmlns:w16du="http://schemas.microsoft.com/office/word/2023/wordml/word16du" xmlns:w16sdtdh="http://schemas.microsoft.com/office/word/2020/wordml/sdtdatahash" xmlns:w16sdtfl="http://schemas.microsoft.com/office/word/2024/wordml/sdtformatlock" xmlns:w16se="http://schemas.microsoft.com/office/word/2015/wordml/symex" xmlns:wpg="http://schemas.microsoft.com/office/word/2010/wordprocessingGroup" xmlns:wpi="http://schemas.microsoft.com/office/word/2010/wordprocessingInk" xmlns:wne="http://schemas.microsoft.com/office/word/2006/wordml" xmlns:wps="http://schemas.microsoft.com/office/word/2010/wordprocessingShape" mc:Ignorable="w14 w15 w16se w16cid w16 w16cex w16sdtdh w16sdtfl w16du wp14">
   <w:body>
     <w:p>
       <w:pPr>
@@ -477,7 +477,7 @@
         </w:rPr>
         <w:lastRenderedPageBreak/>
         <w:drawing>
-          <wp:anchor distT="0" distB="0" distL="114300" distR="114300" simplePos="0" relativeHeight="251658240" behindDoc="0" locked="0" layoutInCell="1" allowOverlap="1" wp14:anchorId="48F31A14" wp14:editId="0CE04827">
+          <wp:anchor distT="0" distB="0" distL="114300" distR="114300" simplePos="0" relativeHeight="251658240" behindDoc="0" locked="0" layoutInCell="1" allowOverlap="1" wp14:anchorId="48F31A14" wp14:editId="14BB018E">
             <wp:simplePos x="0" y="0"/>
             <wp:positionH relativeFrom="margin">
               <wp:posOffset>1818640</wp:posOffset>
@@ -1036,25 +1036,7 @@
           <w:sz w:val="32"/>
           <w:szCs w:val="32"/>
         </w:rPr>
-        <w:t>(</w:t>
-      </w:r>
-      <w:proofErr w:type="spellStart"/>
-      <w:r>
-        <w:rPr>
-          <w:rFonts w:ascii="Times New Roman" w:hAnsi="Times New Roman" w:cs="Times New Roman"/>
-          <w:sz w:val="32"/>
-          <w:szCs w:val="32"/>
-        </w:rPr>
-        <w:t>algo</w:t>
-      </w:r>
-      <w:proofErr w:type="spellEnd"/>
-      <w:r>
-        <w:rPr>
-          <w:rFonts w:ascii="Times New Roman" w:hAnsi="Times New Roman" w:cs="Times New Roman"/>
-          <w:sz w:val="32"/>
-          <w:szCs w:val="32"/>
-        </w:rPr>
-        <w:t xml:space="preserve"> photo </w:t>
+        <w:t xml:space="preserve">(algo photo </w:t>
       </w:r>
       <w:proofErr w:type="spellStart"/>
       <w:r>
@@ -1367,25 +1349,7 @@
           <w:sz w:val="32"/>
           <w:szCs w:val="32"/>
         </w:rPr>
-        <w:t>(</w:t>
-      </w:r>
-      <w:proofErr w:type="spellStart"/>
-      <w:r>
-        <w:rPr>
-          <w:rFonts w:ascii="Times New Roman" w:hAnsi="Times New Roman" w:cs="Times New Roman"/>
-          <w:sz w:val="32"/>
-          <w:szCs w:val="32"/>
-        </w:rPr>
-        <w:t>algo</w:t>
-      </w:r>
-      <w:proofErr w:type="spellEnd"/>
-      <w:r>
-        <w:rPr>
-          <w:rFonts w:ascii="Times New Roman" w:hAnsi="Times New Roman" w:cs="Times New Roman"/>
-          <w:sz w:val="32"/>
-          <w:szCs w:val="32"/>
-        </w:rPr>
-        <w:t xml:space="preserve"> photo </w:t>
+        <w:t xml:space="preserve">(algo photo </w:t>
       </w:r>
       <w:proofErr w:type="spellStart"/>
       <w:r>
@@ -2167,7 +2131,6 @@
           <w:u w:val="single"/>
         </w:rPr>
       </w:pPr>
-      <w:proofErr w:type="spellStart"/>
       <w:r>
         <w:rPr>
           <w:rFonts w:ascii="Times New Roman" w:hAnsi="Times New Roman" w:cs="Times New Roman"/>
@@ -2177,9 +2140,8 @@
           <w:szCs w:val="36"/>
           <w:u w:val="single"/>
         </w:rPr>
-        <w:t>Exp</w:t>
-      </w:r>
-      <w:proofErr w:type="spellEnd"/>
+        <w:t xml:space="preserve">Exp </w:t>
+      </w:r>
       <w:r>
         <w:rPr>
           <w:rFonts w:ascii="Times New Roman" w:hAnsi="Times New Roman" w:cs="Times New Roman"/>
@@ -2189,7 +2151,7 @@
           <w:szCs w:val="36"/>
           <w:u w:val="single"/>
         </w:rPr>
-        <w:t xml:space="preserve"> </w:t>
+        <w:t>7</w:t>
       </w:r>
       <w:r>
         <w:rPr>
@@ -2200,9 +2162,170 @@
           <w:szCs w:val="36"/>
           <w:u w:val="single"/>
         </w:rPr>
-        <w:t>7</w:t>
-      </w:r>
-      <w:r>
+        <w:t xml:space="preserve">: </w:t>
+      </w:r>
+    </w:p>
+    <w:p>
+      <w:pPr>
+        <w:rPr>
+          <w:rFonts w:ascii="Times New Roman" w:hAnsi="Times New Roman" w:cs="Times New Roman"/>
+          <w:sz w:val="32"/>
+          <w:szCs w:val="32"/>
+          <w:u w:val="single"/>
+        </w:rPr>
+      </w:pPr>
+      <w:r>
+        <w:rPr>
+          <w:rFonts w:ascii="Times New Roman" w:hAnsi="Times New Roman" w:cs="Times New Roman"/>
+          <w:sz w:val="32"/>
+          <w:szCs w:val="32"/>
+          <w:u w:val="single"/>
+        </w:rPr>
+        <w:t xml:space="preserve">Theory </w:t>
+      </w:r>
+      <w:r>
+        <w:rPr>
+          <w:rFonts w:ascii="Times New Roman" w:hAnsi="Times New Roman" w:cs="Times New Roman"/>
+          <w:sz w:val="32"/>
+          <w:szCs w:val="32"/>
+          <w:u w:val="single"/>
+        </w:rPr>
+        <w:t>–</w:t>
+      </w:r>
+    </w:p>
+    <w:p>
+      <w:pPr>
+        <w:rPr>
+          <w:rFonts w:ascii="Times New Roman" w:hAnsi="Times New Roman" w:cs="Times New Roman"/>
+          <w:sz w:val="32"/>
+          <w:szCs w:val="32"/>
+          <w:u w:val="single"/>
+        </w:rPr>
+      </w:pPr>
+      <w:r>
+        <w:rPr>
+          <w:rFonts w:ascii="Times New Roman" w:hAnsi="Times New Roman" w:cs="Times New Roman"/>
+          <w:sz w:val="32"/>
+          <w:szCs w:val="32"/>
+        </w:rPr>
+        <w:t>This program demonstrates Prim’s Algorithm, a greedy method used to find the Minimum Spanning Tree (MST) of a connected, weighted, undirected graph. The MST connects all vertices with the minimum possible total edge weight, ensuring no cycles. The graph is represented as an adjacency list, where each node stores its connected edges and associated costs.</w:t>
+      </w:r>
+      <w:r>
+        <w:rPr>
+          <w:rFonts w:ascii="Times New Roman" w:hAnsi="Times New Roman" w:cs="Times New Roman"/>
+          <w:sz w:val="32"/>
+          <w:szCs w:val="32"/>
+        </w:rPr>
+        <w:t xml:space="preserve"> </w:t>
+      </w:r>
+    </w:p>
+    <w:p>
+      <w:pPr>
+        <w:spacing w:before="100" w:beforeAutospacing="1" w:after="100" w:afterAutospacing="1" w:line="240" w:lineRule="auto"/>
+        <w:rPr>
+          <w:rFonts w:ascii="Times New Roman" w:hAnsi="Times New Roman" w:cs="Times New Roman"/>
+          <w:sz w:val="32"/>
+          <w:szCs w:val="32"/>
+        </w:rPr>
+      </w:pPr>
+      <w:r>
+        <w:rPr>
+          <w:rFonts w:ascii="Times New Roman" w:hAnsi="Times New Roman" w:cs="Times New Roman"/>
+          <w:sz w:val="32"/>
+          <w:szCs w:val="32"/>
+        </w:rPr>
+        <w:t xml:space="preserve">The program first generates a random connected graph using the </w:t>
+      </w:r>
+      <w:proofErr w:type="spellStart"/>
+      <w:r>
+        <w:rPr>
+          <w:rFonts w:ascii="Times New Roman" w:hAnsi="Times New Roman" w:cs="Times New Roman"/>
+          <w:sz w:val="32"/>
+          <w:szCs w:val="32"/>
+        </w:rPr>
+        <w:t>createGraph</w:t>
+      </w:r>
+      <w:proofErr w:type="spellEnd"/>
+      <w:r>
+        <w:rPr>
+          <w:rFonts w:ascii="Times New Roman" w:hAnsi="Times New Roman" w:cs="Times New Roman"/>
+          <w:sz w:val="32"/>
+          <w:szCs w:val="32"/>
+        </w:rPr>
+        <w:t xml:space="preserve"> function, which guarantees connectivity by initially linking each vertex to a previous one, then adds extra edges to increase graph density. Edge weights are randomly assigned.</w:t>
+      </w:r>
+    </w:p>
+    <w:p>
+      <w:pPr>
+        <w:spacing w:before="100" w:beforeAutospacing="1" w:after="100" w:afterAutospacing="1" w:line="240" w:lineRule="auto"/>
+        <w:rPr>
+          <w:rFonts w:ascii="Times New Roman" w:hAnsi="Times New Roman" w:cs="Times New Roman"/>
+          <w:sz w:val="32"/>
+          <w:szCs w:val="32"/>
+        </w:rPr>
+      </w:pPr>
+      <w:r>
+        <w:rPr>
+          <w:rFonts w:ascii="Times New Roman" w:hAnsi="Times New Roman" w:cs="Times New Roman"/>
+          <w:sz w:val="32"/>
+          <w:szCs w:val="32"/>
+        </w:rPr>
+        <w:t>Prim’s algorithm starts from an arbitrary vertex and grows the MST by repeatedly adding the smallest edge that connects a new vertex. A priority queue efficiently selects these edges, while arrays track visited vertices and minimum edge costs.</w:t>
+      </w:r>
+    </w:p>
+    <w:p>
+      <w:pPr>
+        <w:spacing w:before="100" w:beforeAutospacing="1" w:after="100" w:afterAutospacing="1" w:line="240" w:lineRule="auto"/>
+        <w:rPr>
+          <w:rFonts w:ascii="Times New Roman" w:hAnsi="Times New Roman" w:cs="Times New Roman"/>
+          <w:sz w:val="32"/>
+          <w:szCs w:val="32"/>
+        </w:rPr>
+      </w:pPr>
+      <w:r>
+        <w:rPr>
+          <w:rFonts w:ascii="Times New Roman" w:hAnsi="Times New Roman" w:cs="Times New Roman"/>
+          <w:sz w:val="32"/>
+          <w:szCs w:val="32"/>
+        </w:rPr>
+        <w:t xml:space="preserve">The program runs Prim’s algorithm on graphs of increasing sizes, measuring execution time to demonstrate how the algorithm performs </w:t>
+      </w:r>
+      <w:r>
+        <w:rPr>
+          <w:rFonts w:ascii="Times New Roman" w:hAnsi="Times New Roman" w:cs="Times New Roman"/>
+          <w:sz w:val="32"/>
+          <w:szCs w:val="32"/>
+        </w:rPr>
+        <w:lastRenderedPageBreak/>
+        <w:t>on larger datasets. This highlights both the algorithm’s correctness and efficiency.</w:t>
+      </w:r>
+    </w:p>
+    <w:p>
+      <w:pPr>
+        <w:pStyle w:val="NormalWeb"/>
+        <w:rPr>
+          <w:rFonts w:eastAsiaTheme="minorHAnsi"/>
+          <w:kern w:val="2"/>
+          <w:sz w:val="32"/>
+          <w:szCs w:val="32"/>
+          <w:lang w:eastAsia="en-US"/>
+          <w14:ligatures w14:val="standardContextual"/>
+        </w:rPr>
+      </w:pPr>
+      <w:r>
+        <w:rPr>
+          <w:rFonts w:eastAsiaTheme="minorHAnsi"/>
+          <w:kern w:val="2"/>
+          <w:sz w:val="32"/>
+          <w:szCs w:val="32"/>
+          <w:lang w:eastAsia="en-US"/>
+          <w14:ligatures w14:val="standardContextual"/>
+        </w:rPr>
+        <w:t>(algorithm in notebook)</w:t>
+      </w:r>
+    </w:p>
+    <w:p>
+      <w:pPr>
         <w:rPr>
           <w:rFonts w:ascii="Times New Roman" w:hAnsi="Times New Roman" w:cs="Times New Roman"/>
           <w:b/>
@@ -2211,170 +2334,8 @@
           <w:szCs w:val="36"/>
           <w:u w:val="single"/>
         </w:rPr>
-        <w:t xml:space="preserve">: </w:t>
-      </w:r>
-    </w:p>
-    <w:p>
-      <w:pPr>
-        <w:rPr>
-          <w:rFonts w:ascii="Times New Roman" w:hAnsi="Times New Roman" w:cs="Times New Roman"/>
-          <w:sz w:val="32"/>
-          <w:szCs w:val="32"/>
-          <w:u w:val="single"/>
-        </w:rPr>
-      </w:pPr>
-      <w:r>
-        <w:rPr>
-          <w:rFonts w:ascii="Times New Roman" w:hAnsi="Times New Roman" w:cs="Times New Roman"/>
-          <w:sz w:val="32"/>
-          <w:szCs w:val="32"/>
-          <w:u w:val="single"/>
-        </w:rPr>
-        <w:t xml:space="preserve">Theory </w:t>
-      </w:r>
-      <w:r>
-        <w:rPr>
-          <w:rFonts w:ascii="Times New Roman" w:hAnsi="Times New Roman" w:cs="Times New Roman"/>
-          <w:sz w:val="32"/>
-          <w:szCs w:val="32"/>
-          <w:u w:val="single"/>
-        </w:rPr>
-        <w:t>–</w:t>
-      </w:r>
-    </w:p>
-    <w:p>
-      <w:pPr>
-        <w:rPr>
-          <w:rFonts w:ascii="Times New Roman" w:hAnsi="Times New Roman" w:cs="Times New Roman"/>
-          <w:sz w:val="32"/>
-          <w:szCs w:val="32"/>
-          <w:u w:val="single"/>
-        </w:rPr>
-      </w:pPr>
-      <w:r>
-        <w:rPr>
-          <w:rFonts w:ascii="Times New Roman" w:hAnsi="Times New Roman" w:cs="Times New Roman"/>
-          <w:sz w:val="32"/>
-          <w:szCs w:val="32"/>
-        </w:rPr>
-        <w:t>This program demonstrates Prim’s Algorithm, a greedy method used to find the Minimum Spanning Tree (MST) of a connected, weighted, undirected graph. The MST connects all vertices with the minimum possible total edge weight, ensuring no cycles. The graph is represented as an adjacency list, where each node stores its connected edges and associated costs.</w:t>
-      </w:r>
-      <w:r>
-        <w:rPr>
-          <w:rFonts w:ascii="Times New Roman" w:hAnsi="Times New Roman" w:cs="Times New Roman"/>
-          <w:sz w:val="32"/>
-          <w:szCs w:val="32"/>
-        </w:rPr>
-        <w:t xml:space="preserve"> </w:t>
-      </w:r>
-    </w:p>
-    <w:p>
-      <w:pPr>
-        <w:spacing w:before="100" w:beforeAutospacing="1" w:after="100" w:afterAutospacing="1" w:line="240" w:lineRule="auto"/>
-        <w:rPr>
-          <w:rFonts w:ascii="Times New Roman" w:hAnsi="Times New Roman" w:cs="Times New Roman"/>
-          <w:sz w:val="32"/>
-          <w:szCs w:val="32"/>
-        </w:rPr>
-      </w:pPr>
-      <w:r>
-        <w:rPr>
-          <w:rFonts w:ascii="Times New Roman" w:hAnsi="Times New Roman" w:cs="Times New Roman"/>
-          <w:sz w:val="32"/>
-          <w:szCs w:val="32"/>
-        </w:rPr>
-        <w:t xml:space="preserve">The program first generates a random connected graph using the </w:t>
-      </w:r>
-      <w:proofErr w:type="spellStart"/>
-      <w:r>
-        <w:rPr>
-          <w:rFonts w:ascii="Times New Roman" w:hAnsi="Times New Roman" w:cs="Times New Roman"/>
-          <w:sz w:val="32"/>
-          <w:szCs w:val="32"/>
-        </w:rPr>
-        <w:t>createGraph</w:t>
-      </w:r>
-      <w:proofErr w:type="spellEnd"/>
-      <w:r>
-        <w:rPr>
-          <w:rFonts w:ascii="Times New Roman" w:hAnsi="Times New Roman" w:cs="Times New Roman"/>
-          <w:sz w:val="32"/>
-          <w:szCs w:val="32"/>
-        </w:rPr>
-        <w:t xml:space="preserve"> function, which guarantees connectivity by initially linking each vertex to a previous one, then adds extra edges to increase graph density. Edge weights are randomly assigned.</w:t>
-      </w:r>
-    </w:p>
-    <w:p>
-      <w:pPr>
-        <w:spacing w:before="100" w:beforeAutospacing="1" w:after="100" w:afterAutospacing="1" w:line="240" w:lineRule="auto"/>
-        <w:rPr>
-          <w:rFonts w:ascii="Times New Roman" w:hAnsi="Times New Roman" w:cs="Times New Roman"/>
-          <w:sz w:val="32"/>
-          <w:szCs w:val="32"/>
-        </w:rPr>
-      </w:pPr>
-      <w:r>
-        <w:rPr>
-          <w:rFonts w:ascii="Times New Roman" w:hAnsi="Times New Roman" w:cs="Times New Roman"/>
-          <w:sz w:val="32"/>
-          <w:szCs w:val="32"/>
-        </w:rPr>
-        <w:t>Prim’s algorithm starts from an arbitrary vertex and grows the MST by repeatedly adding the smallest edge that connects a new vertex. A priority queue efficiently selects these edges, while arrays track visited vertices and minimum edge costs.</w:t>
-      </w:r>
-    </w:p>
-    <w:p>
-      <w:pPr>
-        <w:spacing w:before="100" w:beforeAutospacing="1" w:after="100" w:afterAutospacing="1" w:line="240" w:lineRule="auto"/>
-        <w:rPr>
-          <w:rFonts w:ascii="Times New Roman" w:hAnsi="Times New Roman" w:cs="Times New Roman"/>
-          <w:sz w:val="32"/>
-          <w:szCs w:val="32"/>
-        </w:rPr>
-      </w:pPr>
-      <w:r>
-        <w:rPr>
-          <w:rFonts w:ascii="Times New Roman" w:hAnsi="Times New Roman" w:cs="Times New Roman"/>
-          <w:sz w:val="32"/>
-          <w:szCs w:val="32"/>
-        </w:rPr>
-        <w:t xml:space="preserve">The program runs Prim’s algorithm on graphs of increasing sizes, measuring execution time to demonstrate how the algorithm performs </w:t>
-      </w:r>
-      <w:r>
-        <w:rPr>
-          <w:rFonts w:ascii="Times New Roman" w:hAnsi="Times New Roman" w:cs="Times New Roman"/>
-          <w:sz w:val="32"/>
-          <w:szCs w:val="32"/>
-        </w:rPr>
-        <w:lastRenderedPageBreak/>
-        <w:t>on larger datasets. This highlights both the algorithm’s correctness and efficiency.</w:t>
-      </w:r>
-    </w:p>
-    <w:p>
-      <w:pPr>
-        <w:pStyle w:val="NormalWeb"/>
-        <w:rPr>
-          <w:rFonts w:eastAsiaTheme="minorHAnsi"/>
-          <w:kern w:val="2"/>
-          <w:sz w:val="32"/>
-          <w:szCs w:val="32"/>
-          <w:lang w:eastAsia="en-US"/>
-          <w14:ligatures w14:val="standardContextual"/>
-        </w:rPr>
-      </w:pPr>
-      <w:r>
-        <w:rPr>
-          <w:rFonts w:eastAsiaTheme="minorHAnsi"/>
-          <w:kern w:val="2"/>
-          <w:sz w:val="32"/>
-          <w:szCs w:val="32"/>
-          <w:lang w:eastAsia="en-US"/>
-          <w14:ligatures w14:val="standardContextual"/>
-        </w:rPr>
-        <w:t>(algorithm in notebook)</w:t>
-      </w:r>
-    </w:p>
-    <w:p>
-      <w:pPr>
+      </w:pPr>
+      <w:r>
         <w:rPr>
           <w:rFonts w:ascii="Times New Roman" w:hAnsi="Times New Roman" w:cs="Times New Roman"/>
           <w:b/>
@@ -2383,8 +2344,8 @@
           <w:szCs w:val="36"/>
           <w:u w:val="single"/>
         </w:rPr>
-      </w:pPr>
-      <w:proofErr w:type="spellStart"/>
+        <w:t xml:space="preserve">Exp </w:t>
+      </w:r>
       <w:r>
         <w:rPr>
           <w:rFonts w:ascii="Times New Roman" w:hAnsi="Times New Roman" w:cs="Times New Roman"/>
@@ -2394,9 +2355,8 @@
           <w:szCs w:val="36"/>
           <w:u w:val="single"/>
         </w:rPr>
-        <w:t>Exp</w:t>
-      </w:r>
-      <w:proofErr w:type="spellEnd"/>
+        <w:t>8</w:t>
+      </w:r>
       <w:r>
         <w:rPr>
           <w:rFonts w:ascii="Times New Roman" w:hAnsi="Times New Roman" w:cs="Times New Roman"/>
@@ -2406,9 +2366,87 @@
           <w:szCs w:val="36"/>
           <w:u w:val="single"/>
         </w:rPr>
-        <w:t xml:space="preserve"> </w:t>
-      </w:r>
-      <w:r>
+        <w:t xml:space="preserve">: </w:t>
+      </w:r>
+    </w:p>
+    <w:p>
+      <w:pPr>
+        <w:rPr>
+          <w:rFonts w:ascii="Times New Roman" w:hAnsi="Times New Roman" w:cs="Times New Roman"/>
+          <w:sz w:val="32"/>
+          <w:szCs w:val="32"/>
+          <w:u w:val="single"/>
+        </w:rPr>
+      </w:pPr>
+      <w:r>
+        <w:rPr>
+          <w:rFonts w:ascii="Times New Roman" w:hAnsi="Times New Roman" w:cs="Times New Roman"/>
+          <w:sz w:val="32"/>
+          <w:szCs w:val="32"/>
+          <w:u w:val="single"/>
+        </w:rPr>
+        <w:t xml:space="preserve">Theory </w:t>
+      </w:r>
+      <w:r>
+        <w:rPr>
+          <w:rFonts w:ascii="Times New Roman" w:hAnsi="Times New Roman" w:cs="Times New Roman"/>
+          <w:sz w:val="32"/>
+          <w:szCs w:val="32"/>
+          <w:u w:val="single"/>
+        </w:rPr>
+        <w:t>–</w:t>
+      </w:r>
+    </w:p>
+    <w:p>
+      <w:pPr>
+        <w:pStyle w:val="NormalWeb"/>
+        <w:rPr>
+          <w:rFonts w:eastAsiaTheme="minorHAnsi"/>
+          <w:kern w:val="2"/>
+          <w:sz w:val="32"/>
+          <w:szCs w:val="32"/>
+          <w:lang w:eastAsia="en-US"/>
+          <w14:ligatures w14:val="standardContextual"/>
+        </w:rPr>
+      </w:pPr>
+      <w:r>
+        <w:rPr>
+          <w:rFonts w:eastAsiaTheme="minorHAnsi"/>
+          <w:kern w:val="2"/>
+          <w:sz w:val="32"/>
+          <w:szCs w:val="32"/>
+          <w:lang w:eastAsia="en-US"/>
+          <w14:ligatures w14:val="standardContextual"/>
+        </w:rPr>
+        <w:t>Kruskal’s algorithm is a classical greedy approach to finding the Minimum Spanning Tree (MST) of a connected, weighted, undirected graph. The algorithm begins by sorting all the edges in non-decreasing order based on their weights. It then processes each edge in this order, adding it to the MST if it connects two previously unconnected components, thereby avoiding cycles. To efficiently check and manage the connected components, Kruskal’s algorithm utilizes a Disjoint Set Union (DSU) or Union-Find data structure, which supports quick union and find operations. By repeatedly selecting the smallest available edge that maintains the acyclic property, the algorithm constructs an MST with the minimum total edge weight. Kruskal’s algorithm performs particularly well on sparse graphs and is widely applied in network design, clustering, and other optimization problems involving minimal connectivity costs.</w:t>
+      </w:r>
+    </w:p>
+    <w:p>
+      <w:pPr>
+        <w:pStyle w:val="NormalWeb"/>
+        <w:rPr>
+          <w:rFonts w:eastAsiaTheme="minorHAnsi"/>
+          <w:kern w:val="2"/>
+          <w:sz w:val="32"/>
+          <w:szCs w:val="32"/>
+          <w:lang w:eastAsia="en-US"/>
+          <w14:ligatures w14:val="standardContextual"/>
+        </w:rPr>
+      </w:pPr>
+      <w:r>
+        <w:rPr>
+          <w:rFonts w:eastAsiaTheme="minorHAnsi"/>
+          <w:kern w:val="2"/>
+          <w:sz w:val="32"/>
+          <w:szCs w:val="32"/>
+          <w:lang w:eastAsia="en-US"/>
+          <w14:ligatures w14:val="standardContextual"/>
+        </w:rPr>
+        <w:t>(algorithm in notebook)</w:t>
+      </w:r>
+    </w:p>
+    <w:p>
+      <w:pPr>
         <w:rPr>
           <w:rFonts w:ascii="Times New Roman" w:hAnsi="Times New Roman" w:cs="Times New Roman"/>
           <w:b/>
@@ -2417,8 +2455,7 @@
           <w:szCs w:val="36"/>
           <w:u w:val="single"/>
         </w:rPr>
-        <w:t>8</w:t>
-      </w:r>
+      </w:pPr>
       <w:r>
         <w:rPr>
           <w:rFonts w:ascii="Times New Roman" w:hAnsi="Times New Roman" w:cs="Times New Roman"/>
@@ -2428,148 +2465,9 @@
           <w:szCs w:val="36"/>
           <w:u w:val="single"/>
         </w:rPr>
-        <w:t xml:space="preserve">: </w:t>
-      </w:r>
-    </w:p>
-    <w:p>
-      <w:pPr>
-        <w:rPr>
-          <w:rFonts w:ascii="Times New Roman" w:hAnsi="Times New Roman" w:cs="Times New Roman"/>
-          <w:sz w:val="32"/>
-          <w:szCs w:val="32"/>
-          <w:u w:val="single"/>
-        </w:rPr>
-      </w:pPr>
-      <w:r>
-        <w:rPr>
-          <w:rFonts w:ascii="Times New Roman" w:hAnsi="Times New Roman" w:cs="Times New Roman"/>
-          <w:sz w:val="32"/>
-          <w:szCs w:val="32"/>
-          <w:u w:val="single"/>
-        </w:rPr>
-        <w:t xml:space="preserve">Theory </w:t>
-      </w:r>
-      <w:r>
-        <w:rPr>
-          <w:rFonts w:ascii="Times New Roman" w:hAnsi="Times New Roman" w:cs="Times New Roman"/>
-          <w:sz w:val="32"/>
-          <w:szCs w:val="32"/>
-          <w:u w:val="single"/>
-        </w:rPr>
-        <w:t>–</w:t>
-      </w:r>
-    </w:p>
-    <w:p>
-      <w:pPr>
-        <w:pStyle w:val="NormalWeb"/>
-        <w:rPr>
-          <w:rFonts w:eastAsiaTheme="minorHAnsi"/>
-          <w:kern w:val="2"/>
-          <w:sz w:val="32"/>
-          <w:szCs w:val="32"/>
-          <w:lang w:eastAsia="en-US"/>
-          <w14:ligatures w14:val="standardContextual"/>
-        </w:rPr>
-      </w:pPr>
-      <w:proofErr w:type="spellStart"/>
-      <w:r>
-        <w:rPr>
-          <w:rFonts w:eastAsiaTheme="minorHAnsi"/>
-          <w:kern w:val="2"/>
-          <w:sz w:val="32"/>
-          <w:szCs w:val="32"/>
-          <w:lang w:eastAsia="en-US"/>
-          <w14:ligatures w14:val="standardContextual"/>
-        </w:rPr>
-        <w:t>Kruskal’s</w:t>
-      </w:r>
-      <w:proofErr w:type="spellEnd"/>
-      <w:r>
-        <w:rPr>
-          <w:rFonts w:eastAsiaTheme="minorHAnsi"/>
-          <w:kern w:val="2"/>
-          <w:sz w:val="32"/>
-          <w:szCs w:val="32"/>
-          <w:lang w:eastAsia="en-US"/>
-          <w14:ligatures w14:val="standardContextual"/>
-        </w:rPr>
-        <w:t xml:space="preserve"> algorithm is a classical greedy approach to finding the Minimum Spanning Tree (MST) of a connected, weighted, undirected graph. The algorithm begins by sorting all the edges in non-decreasing order based on their weights. It then processes each edge in this order, adding it to the MST if it connects two previously unconnected components, thereby avoiding cycles. To efficiently check and manage the connected components, </w:t>
-      </w:r>
-      <w:proofErr w:type="spellStart"/>
-      <w:r>
-        <w:rPr>
-          <w:rFonts w:eastAsiaTheme="minorHAnsi"/>
-          <w:kern w:val="2"/>
-          <w:sz w:val="32"/>
-          <w:szCs w:val="32"/>
-          <w:lang w:eastAsia="en-US"/>
-          <w14:ligatures w14:val="standardContextual"/>
-        </w:rPr>
-        <w:t>Kruskal’s</w:t>
-      </w:r>
-      <w:proofErr w:type="spellEnd"/>
-      <w:r>
-        <w:rPr>
-          <w:rFonts w:eastAsiaTheme="minorHAnsi"/>
-          <w:kern w:val="2"/>
-          <w:sz w:val="32"/>
-          <w:szCs w:val="32"/>
-          <w:lang w:eastAsia="en-US"/>
-          <w14:ligatures w14:val="standardContextual"/>
-        </w:rPr>
-        <w:t xml:space="preserve"> algorithm utilizes a Disjoint Set Union (DSU) or Union-Find data structure, which supports quick union and find operations. By repeatedly selecting the smallest available edge that maintains the acyclic property, the algorithm constructs an MST with the minimum total edge weight. </w:t>
-      </w:r>
-      <w:proofErr w:type="spellStart"/>
-      <w:r>
-        <w:rPr>
-          <w:rFonts w:eastAsiaTheme="minorHAnsi"/>
-          <w:kern w:val="2"/>
-          <w:sz w:val="32"/>
-          <w:szCs w:val="32"/>
-          <w:lang w:eastAsia="en-US"/>
-          <w14:ligatures w14:val="standardContextual"/>
-        </w:rPr>
-        <w:t>Kruskal’s</w:t>
-      </w:r>
-      <w:proofErr w:type="spellEnd"/>
-      <w:r>
-        <w:rPr>
-          <w:rFonts w:eastAsiaTheme="minorHAnsi"/>
-          <w:kern w:val="2"/>
-          <w:sz w:val="32"/>
-          <w:szCs w:val="32"/>
-          <w:lang w:eastAsia="en-US"/>
-          <w14:ligatures w14:val="standardContextual"/>
-        </w:rPr>
-        <w:t xml:space="preserve"> algorithm performs particularly well on sparse graphs and is widely applied in network design, clustering, and other optimization problems involving minimal connectivity costs.</w:t>
-      </w:r>
-    </w:p>
-    <w:p>
-      <w:pPr>
-        <w:pStyle w:val="NormalWeb"/>
-        <w:rPr>
-          <w:rFonts w:eastAsiaTheme="minorHAnsi"/>
-          <w:kern w:val="2"/>
-          <w:sz w:val="32"/>
-          <w:szCs w:val="32"/>
-          <w:lang w:eastAsia="en-US"/>
-          <w14:ligatures w14:val="standardContextual"/>
-        </w:rPr>
-      </w:pPr>
-      <w:r>
-        <w:rPr>
-          <w:rFonts w:eastAsiaTheme="minorHAnsi"/>
-          <w:kern w:val="2"/>
-          <w:sz w:val="32"/>
-          <w:szCs w:val="32"/>
-          <w:lang w:eastAsia="en-US"/>
-          <w14:ligatures w14:val="standardContextual"/>
-        </w:rPr>
-        <w:t>(algorithm in notebook)</w:t>
-      </w:r>
-    </w:p>
-    <w:p>
-      <w:pPr>
+        <w:t xml:space="preserve">Exp </w:t>
+      </w:r>
+      <w:r>
         <w:rPr>
           <w:rFonts w:ascii="Times New Roman" w:hAnsi="Times New Roman" w:cs="Times New Roman"/>
           <w:b/>
@@ -2578,8 +2476,8 @@
           <w:szCs w:val="36"/>
           <w:u w:val="single"/>
         </w:rPr>
-      </w:pPr>
-      <w:proofErr w:type="spellStart"/>
+        <w:t>9</w:t>
+      </w:r>
       <w:r>
         <w:rPr>
           <w:rFonts w:ascii="Times New Roman" w:hAnsi="Times New Roman" w:cs="Times New Roman"/>
@@ -2589,10 +2487,99 @@
           <w:szCs w:val="36"/>
           <w:u w:val="single"/>
         </w:rPr>
-        <w:t>Exp</w:t>
-      </w:r>
-      <w:proofErr w:type="spellEnd"/>
-      <w:r>
+        <w:t xml:space="preserve">: </w:t>
+      </w:r>
+    </w:p>
+    <w:p>
+      <w:pPr>
+        <w:rPr>
+          <w:rFonts w:ascii="Times New Roman" w:hAnsi="Times New Roman" w:cs="Times New Roman"/>
+          <w:sz w:val="32"/>
+          <w:szCs w:val="32"/>
+          <w:u w:val="single"/>
+        </w:rPr>
+      </w:pPr>
+      <w:r>
+        <w:rPr>
+          <w:rFonts w:ascii="Times New Roman" w:hAnsi="Times New Roman" w:cs="Times New Roman"/>
+          <w:sz w:val="32"/>
+          <w:szCs w:val="32"/>
+          <w:u w:val="single"/>
+        </w:rPr>
+        <w:t xml:space="preserve">Theory </w:t>
+      </w:r>
+      <w:r>
+        <w:rPr>
+          <w:rFonts w:ascii="Times New Roman" w:hAnsi="Times New Roman" w:cs="Times New Roman"/>
+          <w:sz w:val="32"/>
+          <w:szCs w:val="32"/>
+          <w:u w:val="single"/>
+        </w:rPr>
+        <w:t>–</w:t>
+      </w:r>
+    </w:p>
+    <w:p>
+      <w:pPr>
+        <w:pStyle w:val="NormalWeb"/>
+        <w:rPr>
+          <w:rFonts w:eastAsiaTheme="minorHAnsi"/>
+          <w:kern w:val="2"/>
+          <w:sz w:val="32"/>
+          <w:szCs w:val="32"/>
+          <w:lang w:eastAsia="en-US"/>
+          <w14:ligatures w14:val="standardContextual"/>
+        </w:rPr>
+      </w:pPr>
+      <w:r>
+        <w:rPr>
+          <w:rFonts w:eastAsiaTheme="minorHAnsi"/>
+          <w:kern w:val="2"/>
+          <w:sz w:val="32"/>
+          <w:szCs w:val="32"/>
+          <w:lang w:eastAsia="en-US"/>
+          <w14:ligatures w14:val="standardContextual"/>
+        </w:rPr>
+        <w:t xml:space="preserve">This implementation showcases Dijkstra’s algorithm to compute the shortest paths from a designated source vertex to all other vertices within a weighted, undirected graph. The graph is constructed as an adjacency list, initially ensuring connectivity by forming a spanning tree, then augmenting it with additional randomly weighted edges to reach a specified edge count. Dijkstra’s algorithm employs a priority queue to efficiently select the vertex with the minimum tentative distance, iteratively relaxing the edges to update the shortest path estimates. This method guarantees the determination of the minimum </w:t>
+      </w:r>
+      <w:r>
+        <w:rPr>
+          <w:rFonts w:eastAsiaTheme="minorHAnsi"/>
+          <w:kern w:val="2"/>
+          <w:sz w:val="32"/>
+          <w:szCs w:val="32"/>
+          <w:lang w:eastAsia="en-US"/>
+          <w14:ligatures w14:val="standardContextual"/>
+        </w:rPr>
+        <w:lastRenderedPageBreak/>
+        <w:t>distance paths in graphs with non-negative edge weights. The program also benchmarks the algorithm’s execution time across varying graph sizes, demonstrating its scalability and efficiency, especially on large sparse graphs. Such an approach is critical in applications involving network routing, geographic navigation, and various optimization problems.</w:t>
+      </w:r>
+    </w:p>
+    <w:p>
+      <w:pPr>
+        <w:pStyle w:val="NormalWeb"/>
+        <w:rPr>
+          <w:rFonts w:eastAsiaTheme="minorHAnsi"/>
+          <w:kern w:val="2"/>
+          <w:sz w:val="32"/>
+          <w:szCs w:val="32"/>
+          <w:lang w:eastAsia="en-US"/>
+          <w14:ligatures w14:val="standardContextual"/>
+        </w:rPr>
+      </w:pPr>
+      <w:r>
+        <w:rPr>
+          <w:rFonts w:eastAsiaTheme="minorHAnsi"/>
+          <w:kern w:val="2"/>
+          <w:sz w:val="32"/>
+          <w:szCs w:val="32"/>
+          <w:lang w:eastAsia="en-US"/>
+          <w14:ligatures w14:val="standardContextual"/>
+        </w:rPr>
+        <w:t>(algorithm in notebook)</w:t>
+      </w:r>
+    </w:p>
+    <w:p>
+      <w:pPr>
         <w:rPr>
           <w:rFonts w:ascii="Times New Roman" w:hAnsi="Times New Roman" w:cs="Times New Roman"/>
           <w:b/>
@@ -2601,8 +2588,7 @@
           <w:szCs w:val="36"/>
           <w:u w:val="single"/>
         </w:rPr>
-        <w:t xml:space="preserve"> </w:t>
-      </w:r>
+      </w:pPr>
       <w:r>
         <w:rPr>
           <w:rFonts w:ascii="Times New Roman" w:hAnsi="Times New Roman" w:cs="Times New Roman"/>
@@ -2612,7 +2598,7 @@
           <w:szCs w:val="36"/>
           <w:u w:val="single"/>
         </w:rPr>
-        <w:t>9</w:t>
+        <w:t xml:space="preserve">Exp </w:t>
       </w:r>
       <w:r>
         <w:rPr>
@@ -2623,147 +2609,9 @@
           <w:szCs w:val="36"/>
           <w:u w:val="single"/>
         </w:rPr>
-        <w:t xml:space="preserve">: </w:t>
-      </w:r>
-    </w:p>
-    <w:p>
-      <w:pPr>
-        <w:rPr>
-          <w:rFonts w:ascii="Times New Roman" w:hAnsi="Times New Roman" w:cs="Times New Roman"/>
-          <w:sz w:val="32"/>
-          <w:szCs w:val="32"/>
-          <w:u w:val="single"/>
-        </w:rPr>
-      </w:pPr>
-      <w:r>
-        <w:rPr>
-          <w:rFonts w:ascii="Times New Roman" w:hAnsi="Times New Roman" w:cs="Times New Roman"/>
-          <w:sz w:val="32"/>
-          <w:szCs w:val="32"/>
-          <w:u w:val="single"/>
-        </w:rPr>
-        <w:t xml:space="preserve">Theory </w:t>
-      </w:r>
-      <w:r>
-        <w:rPr>
-          <w:rFonts w:ascii="Times New Roman" w:hAnsi="Times New Roman" w:cs="Times New Roman"/>
-          <w:sz w:val="32"/>
-          <w:szCs w:val="32"/>
-          <w:u w:val="single"/>
-        </w:rPr>
-        <w:t>–</w:t>
-      </w:r>
-    </w:p>
-    <w:p>
-      <w:pPr>
-        <w:pStyle w:val="NormalWeb"/>
-        <w:rPr>
-          <w:rFonts w:eastAsiaTheme="minorHAnsi"/>
-          <w:kern w:val="2"/>
-          <w:sz w:val="32"/>
-          <w:szCs w:val="32"/>
-          <w:lang w:eastAsia="en-US"/>
-          <w14:ligatures w14:val="standardContextual"/>
-        </w:rPr>
-      </w:pPr>
-      <w:r>
-        <w:rPr>
-          <w:rFonts w:eastAsiaTheme="minorHAnsi"/>
-          <w:kern w:val="2"/>
-          <w:sz w:val="32"/>
-          <w:szCs w:val="32"/>
-          <w:lang w:eastAsia="en-US"/>
-          <w14:ligatures w14:val="standardContextual"/>
-        </w:rPr>
-        <w:t xml:space="preserve">This implementation showcases </w:t>
-      </w:r>
-      <w:proofErr w:type="spellStart"/>
-      <w:r>
-        <w:rPr>
-          <w:rFonts w:eastAsiaTheme="minorHAnsi"/>
-          <w:kern w:val="2"/>
-          <w:sz w:val="32"/>
-          <w:szCs w:val="32"/>
-          <w:lang w:eastAsia="en-US"/>
-          <w14:ligatures w14:val="standardContextual"/>
-        </w:rPr>
-        <w:t>Dijkstra’s</w:t>
-      </w:r>
-      <w:proofErr w:type="spellEnd"/>
-      <w:r>
-        <w:rPr>
-          <w:rFonts w:eastAsiaTheme="minorHAnsi"/>
-          <w:kern w:val="2"/>
-          <w:sz w:val="32"/>
-          <w:szCs w:val="32"/>
-          <w:lang w:eastAsia="en-US"/>
-          <w14:ligatures w14:val="standardContextual"/>
-        </w:rPr>
-        <w:t xml:space="preserve"> algorithm to compute the shortest paths from a designated source vertex to all other vertices within a weighted, undirected graph. The graph is constructed as an adjacency list, initially ensuring connectivity by forming a spanning tree, then augmenting it with additional randomly weighted edges to reach a specified edge count. </w:t>
-      </w:r>
-      <w:proofErr w:type="spellStart"/>
-      <w:r>
-        <w:rPr>
-          <w:rFonts w:eastAsiaTheme="minorHAnsi"/>
-          <w:kern w:val="2"/>
-          <w:sz w:val="32"/>
-          <w:szCs w:val="32"/>
-          <w:lang w:eastAsia="en-US"/>
-          <w14:ligatures w14:val="standardContextual"/>
-        </w:rPr>
-        <w:t>Dijkstra’s</w:t>
-      </w:r>
-      <w:proofErr w:type="spellEnd"/>
-      <w:r>
-        <w:rPr>
-          <w:rFonts w:eastAsiaTheme="minorHAnsi"/>
-          <w:kern w:val="2"/>
-          <w:sz w:val="32"/>
-          <w:szCs w:val="32"/>
-          <w:lang w:eastAsia="en-US"/>
-          <w14:ligatures w14:val="standardContextual"/>
-        </w:rPr>
-        <w:t xml:space="preserve"> algorithm employs a priority queue to efficiently select the vertex with the minimum tentative distance, iteratively relaxing the edges to update the shortest path estimates. This method guarantees the determination of the minimum </w:t>
-      </w:r>
-      <w:r>
-        <w:rPr>
-          <w:rFonts w:eastAsiaTheme="minorHAnsi"/>
-          <w:kern w:val="2"/>
-          <w:sz w:val="32"/>
-          <w:szCs w:val="32"/>
-          <w:lang w:eastAsia="en-US"/>
-          <w14:ligatures w14:val="standardContextual"/>
-        </w:rPr>
-        <w:lastRenderedPageBreak/>
-        <w:t>distance paths in graphs with non-negative edge weights. The program also benchmarks the algorithm’s execution time across varying graph sizes, demonstrating its scalability and efficiency, especially on large sparse graphs. Such an approach is critical in applications involving network routing, geographic navigation, and various optimization problems.</w:t>
-      </w:r>
-    </w:p>
-    <w:p>
-      <w:pPr>
-        <w:pStyle w:val="NormalWeb"/>
-        <w:rPr>
-          <w:rFonts w:eastAsiaTheme="minorHAnsi"/>
-          <w:kern w:val="2"/>
-          <w:sz w:val="32"/>
-          <w:szCs w:val="32"/>
-          <w:lang w:eastAsia="en-US"/>
-          <w14:ligatures w14:val="standardContextual"/>
-        </w:rPr>
-      </w:pPr>
-      <w:r>
-        <w:rPr>
-          <w:rFonts w:eastAsiaTheme="minorHAnsi"/>
-          <w:kern w:val="2"/>
-          <w:sz w:val="32"/>
-          <w:szCs w:val="32"/>
-          <w:lang w:eastAsia="en-US"/>
-          <w14:ligatures w14:val="standardContextual"/>
-        </w:rPr>
-        <w:t>(algorithm in notebook)</w:t>
-      </w:r>
-    </w:p>
-    <w:p>
-      <w:pPr>
+        <w:t>10</w:t>
+      </w:r>
+      <w:r>
         <w:rPr>
           <w:rFonts w:ascii="Times New Roman" w:hAnsi="Times New Roman" w:cs="Times New Roman"/>
           <w:b/>
@@ -2772,9 +2620,296 @@
           <w:szCs w:val="36"/>
           <w:u w:val="single"/>
         </w:rPr>
-      </w:pPr>
+        <w:t xml:space="preserve">: </w:t>
+      </w:r>
+    </w:p>
+    <w:p>
+      <w:pPr>
+        <w:rPr>
+          <w:rFonts w:ascii="Times New Roman" w:hAnsi="Times New Roman" w:cs="Times New Roman"/>
+          <w:sz w:val="32"/>
+          <w:szCs w:val="32"/>
+          <w:u w:val="single"/>
+        </w:rPr>
+      </w:pPr>
+      <w:r>
+        <w:rPr>
+          <w:rFonts w:ascii="Times New Roman" w:hAnsi="Times New Roman" w:cs="Times New Roman"/>
+          <w:sz w:val="32"/>
+          <w:szCs w:val="32"/>
+          <w:u w:val="single"/>
+        </w:rPr>
+        <w:t xml:space="preserve">Theory </w:t>
+      </w:r>
+      <w:r>
+        <w:rPr>
+          <w:rFonts w:ascii="Times New Roman" w:hAnsi="Times New Roman" w:cs="Times New Roman"/>
+          <w:sz w:val="32"/>
+          <w:szCs w:val="32"/>
+          <w:u w:val="single"/>
+        </w:rPr>
+        <w:t>–</w:t>
+      </w:r>
+    </w:p>
+    <w:p>
+      <w:pPr>
+        <w:pStyle w:val="NormalWeb"/>
+        <w:rPr>
+          <w:rFonts w:eastAsiaTheme="minorHAnsi"/>
+          <w:kern w:val="2"/>
+          <w:sz w:val="32"/>
+          <w:szCs w:val="32"/>
+          <w:lang w:eastAsia="en-US"/>
+          <w14:ligatures w14:val="standardContextual"/>
+        </w:rPr>
+      </w:pPr>
+      <w:r>
+        <w:rPr>
+          <w:rFonts w:eastAsiaTheme="minorHAnsi"/>
+          <w:kern w:val="2"/>
+          <w:sz w:val="32"/>
+          <w:szCs w:val="32"/>
+          <w:lang w:eastAsia="en-US"/>
+          <w14:ligatures w14:val="standardContextual"/>
+        </w:rPr>
+        <w:t>The Floyd–</w:t>
+      </w:r>
       <w:proofErr w:type="spellStart"/>
       <w:r>
+        <w:rPr>
+          <w:rFonts w:eastAsiaTheme="minorHAnsi"/>
+          <w:kern w:val="2"/>
+          <w:sz w:val="32"/>
+          <w:szCs w:val="32"/>
+          <w:lang w:eastAsia="en-US"/>
+          <w14:ligatures w14:val="standardContextual"/>
+        </w:rPr>
+        <w:t>Warshall</w:t>
+      </w:r>
+      <w:proofErr w:type="spellEnd"/>
+      <w:r>
+        <w:rPr>
+          <w:rFonts w:eastAsiaTheme="minorHAnsi"/>
+          <w:kern w:val="2"/>
+          <w:sz w:val="32"/>
+          <w:szCs w:val="32"/>
+          <w:lang w:eastAsia="en-US"/>
+          <w14:ligatures w14:val="standardContextual"/>
+        </w:rPr>
+        <w:t xml:space="preserve"> algorithm is a dynamic programming technique used to find the shortest paths between all pairs of vertices in a weighted graph. It systematically updates a distance matrix by considering each vertex as an intermediate node between every pair of vertices. For every triplet of vertices </w:t>
+      </w:r>
+      <w:r>
+        <w:rPr>
+          <w:rFonts w:eastAsiaTheme="minorHAnsi"/>
+          <w:i/>
+          <w:iCs/>
+          <w:kern w:val="2"/>
+          <w:sz w:val="32"/>
+          <w:szCs w:val="32"/>
+          <w:lang w:eastAsia="en-US"/>
+          <w14:ligatures w14:val="standardContextual"/>
+        </w:rPr>
+        <w:t>(</w:t>
+      </w:r>
+      <w:proofErr w:type="spellStart"/>
+      <w:r>
+        <w:rPr>
+          <w:rFonts w:eastAsiaTheme="minorHAnsi"/>
+          <w:i/>
+          <w:iCs/>
+          <w:kern w:val="2"/>
+          <w:sz w:val="32"/>
+          <w:szCs w:val="32"/>
+          <w:lang w:eastAsia="en-US"/>
+          <w14:ligatures w14:val="standardContextual"/>
+        </w:rPr>
+        <w:t>i</w:t>
+      </w:r>
+      <w:proofErr w:type="spellEnd"/>
+      <w:r>
+        <w:rPr>
+          <w:rFonts w:eastAsiaTheme="minorHAnsi"/>
+          <w:i/>
+          <w:iCs/>
+          <w:kern w:val="2"/>
+          <w:sz w:val="32"/>
+          <w:szCs w:val="32"/>
+          <w:lang w:eastAsia="en-US"/>
+          <w14:ligatures w14:val="standardContextual"/>
+        </w:rPr>
+        <w:t>, j, k)</w:t>
+      </w:r>
+      <w:r>
+        <w:rPr>
+          <w:rFonts w:eastAsiaTheme="minorHAnsi"/>
+          <w:kern w:val="2"/>
+          <w:sz w:val="32"/>
+          <w:szCs w:val="32"/>
+          <w:lang w:eastAsia="en-US"/>
+          <w14:ligatures w14:val="standardContextual"/>
+        </w:rPr>
+        <w:t xml:space="preserve">, the algorithm checks whether the path from </w:t>
+      </w:r>
+      <w:proofErr w:type="spellStart"/>
+      <w:r>
+        <w:rPr>
+          <w:rFonts w:eastAsiaTheme="minorHAnsi"/>
+          <w:i/>
+          <w:iCs/>
+          <w:kern w:val="2"/>
+          <w:sz w:val="32"/>
+          <w:szCs w:val="32"/>
+          <w:lang w:eastAsia="en-US"/>
+          <w14:ligatures w14:val="standardContextual"/>
+        </w:rPr>
+        <w:t>i</w:t>
+      </w:r>
+      <w:proofErr w:type="spellEnd"/>
+      <w:r>
+        <w:rPr>
+          <w:rFonts w:eastAsiaTheme="minorHAnsi"/>
+          <w:kern w:val="2"/>
+          <w:sz w:val="32"/>
+          <w:szCs w:val="32"/>
+          <w:lang w:eastAsia="en-US"/>
+          <w14:ligatures w14:val="standardContextual"/>
+        </w:rPr>
+        <w:t xml:space="preserve"> to </w:t>
+      </w:r>
+      <w:r>
+        <w:rPr>
+          <w:rFonts w:eastAsiaTheme="minorHAnsi"/>
+          <w:i/>
+          <w:iCs/>
+          <w:kern w:val="2"/>
+          <w:sz w:val="32"/>
+          <w:szCs w:val="32"/>
+          <w:lang w:eastAsia="en-US"/>
+          <w14:ligatures w14:val="standardContextual"/>
+        </w:rPr>
+        <w:t>j</w:t>
+      </w:r>
+      <w:r>
+        <w:rPr>
+          <w:rFonts w:eastAsiaTheme="minorHAnsi"/>
+          <w:kern w:val="2"/>
+          <w:sz w:val="32"/>
+          <w:szCs w:val="32"/>
+          <w:lang w:eastAsia="en-US"/>
+          <w14:ligatures w14:val="standardContextual"/>
+        </w:rPr>
+        <w:t xml:space="preserve"> through </w:t>
+      </w:r>
+      <w:r>
+        <w:rPr>
+          <w:rFonts w:eastAsiaTheme="minorHAnsi"/>
+          <w:i/>
+          <w:iCs/>
+          <w:kern w:val="2"/>
+          <w:sz w:val="32"/>
+          <w:szCs w:val="32"/>
+          <w:lang w:eastAsia="en-US"/>
+          <w14:ligatures w14:val="standardContextual"/>
+        </w:rPr>
+        <w:t>k</w:t>
+      </w:r>
+      <w:r>
+        <w:rPr>
+          <w:rFonts w:eastAsiaTheme="minorHAnsi"/>
+          <w:kern w:val="2"/>
+          <w:sz w:val="32"/>
+          <w:szCs w:val="32"/>
+          <w:lang w:eastAsia="en-US"/>
+          <w14:ligatures w14:val="standardContextual"/>
+        </w:rPr>
+        <w:t xml:space="preserve"> offers a shorter route than the previously known distance. This iterative process continues until all vertices have been considered as intermediates. The final distance matrix contains the shortest path distances between all pairs of nodes, provided no negative-weight cycles exist in the graph. The algorithm has a time complexity of </w:t>
+      </w:r>
+      <w:r>
+        <w:rPr>
+          <w:rFonts w:eastAsiaTheme="minorHAnsi"/>
+          <w:i/>
+          <w:iCs/>
+          <w:kern w:val="2"/>
+          <w:sz w:val="32"/>
+          <w:szCs w:val="32"/>
+          <w:lang w:eastAsia="en-US"/>
+          <w14:ligatures w14:val="standardContextual"/>
+        </w:rPr>
+        <w:t>O(V³)</w:t>
+      </w:r>
+      <w:r>
+        <w:rPr>
+          <w:rFonts w:eastAsiaTheme="minorHAnsi"/>
+          <w:kern w:val="2"/>
+          <w:sz w:val="32"/>
+          <w:szCs w:val="32"/>
+          <w:lang w:eastAsia="en-US"/>
+          <w14:ligatures w14:val="standardContextual"/>
+        </w:rPr>
+        <w:t xml:space="preserve"> and space complexity of </w:t>
+      </w:r>
+      <w:r>
+        <w:rPr>
+          <w:rFonts w:eastAsiaTheme="minorHAnsi"/>
+          <w:i/>
+          <w:iCs/>
+          <w:kern w:val="2"/>
+          <w:sz w:val="32"/>
+          <w:szCs w:val="32"/>
+          <w:lang w:eastAsia="en-US"/>
+          <w14:ligatures w14:val="standardContextual"/>
+        </w:rPr>
+        <w:t>O(V²)</w:t>
+      </w:r>
+      <w:r>
+        <w:rPr>
+          <w:rFonts w:eastAsiaTheme="minorHAnsi"/>
+          <w:kern w:val="2"/>
+          <w:sz w:val="32"/>
+          <w:szCs w:val="32"/>
+          <w:lang w:eastAsia="en-US"/>
+          <w14:ligatures w14:val="standardContextual"/>
+        </w:rPr>
+        <w:t>, making it particularly efficient for dense graphs or when multiple shortest-path queries are required.</w:t>
+      </w:r>
+      <w:r>
+        <w:rPr>
+          <w:rFonts w:eastAsiaTheme="minorHAnsi"/>
+          <w:kern w:val="2"/>
+          <w:sz w:val="32"/>
+          <w:szCs w:val="32"/>
+          <w:lang w:eastAsia="en-US"/>
+          <w14:ligatures w14:val="standardContextual"/>
+        </w:rPr>
+        <w:t xml:space="preserve"> </w:t>
+      </w:r>
+    </w:p>
+    <w:p>
+      <w:pPr>
+        <w:pStyle w:val="NormalWeb"/>
+        <w:rPr>
+          <w:rFonts w:eastAsiaTheme="minorHAnsi"/>
+          <w:kern w:val="2"/>
+          <w:sz w:val="32"/>
+          <w:szCs w:val="32"/>
+          <w:lang w:eastAsia="en-US"/>
+          <w14:ligatures w14:val="standardContextual"/>
+        </w:rPr>
+      </w:pPr>
+      <w:r>
+        <w:rPr>
+          <w:rFonts w:eastAsiaTheme="minorHAnsi"/>
+          <w:kern w:val="2"/>
+          <w:sz w:val="32"/>
+          <w:szCs w:val="32"/>
+          <w:lang w:eastAsia="en-US"/>
+          <w14:ligatures w14:val="standardContextual"/>
+        </w:rPr>
+        <w:t>(algorithm in notebook)</w:t>
+      </w:r>
+    </w:p>
+    <w:p>
+      <w:pPr>
         <w:rPr>
           <w:rFonts w:ascii="Times New Roman" w:hAnsi="Times New Roman" w:cs="Times New Roman"/>
           <w:b/>
@@ -2783,9 +2918,7 @@
           <w:szCs w:val="36"/>
           <w:u w:val="single"/>
         </w:rPr>
-        <w:t>Exp</w:t>
-      </w:r>
-      <w:proofErr w:type="spellEnd"/>
+      </w:pPr>
       <w:r>
         <w:rPr>
           <w:rFonts w:ascii="Times New Roman" w:hAnsi="Times New Roman" w:cs="Times New Roman"/>
@@ -2795,7 +2928,7 @@
           <w:szCs w:val="36"/>
           <w:u w:val="single"/>
         </w:rPr>
-        <w:t xml:space="preserve"> </w:t>
+        <w:t xml:space="preserve">Exp </w:t>
       </w:r>
       <w:r>
         <w:rPr>
@@ -2806,7 +2939,7 @@
           <w:szCs w:val="36"/>
           <w:u w:val="single"/>
         </w:rPr>
-        <w:t>10</w:t>
+        <w:t>11</w:t>
       </w:r>
       <w:r>
         <w:rPr>
@@ -2869,77 +3002,102 @@
           <w:lang w:eastAsia="en-US"/>
           <w14:ligatures w14:val="standardContextual"/>
         </w:rPr>
-        <w:t>The Floyd–</w:t>
-      </w:r>
-      <w:proofErr w:type="spellStart"/>
-      <w:r>
-        <w:rPr>
-          <w:rFonts w:eastAsiaTheme="minorHAnsi"/>
-          <w:kern w:val="2"/>
-          <w:sz w:val="32"/>
-          <w:szCs w:val="32"/>
-          <w:lang w:eastAsia="en-US"/>
-          <w14:ligatures w14:val="standardContextual"/>
-        </w:rPr>
-        <w:t>Warshall</w:t>
-      </w:r>
-      <w:proofErr w:type="spellEnd"/>
-      <w:r>
-        <w:rPr>
-          <w:rFonts w:eastAsiaTheme="minorHAnsi"/>
-          <w:kern w:val="2"/>
-          <w:sz w:val="32"/>
-          <w:szCs w:val="32"/>
-          <w:lang w:eastAsia="en-US"/>
-          <w14:ligatures w14:val="standardContextual"/>
-        </w:rPr>
-        <w:t xml:space="preserve"> algorithm is a dynamic programming technique used to find the shortest paths between all pairs of vertices in a weighted graph. It efficiently handles both directed and undirected graphs and can detect negative edge weights (but not negative cycles). The algorithm works by iteratively improving the estimated shortest paths through an intermediate vertex set. For each pair of vertices (</w:t>
-      </w:r>
-      <w:proofErr w:type="spellStart"/>
-      <w:r>
-        <w:rPr>
-          <w:rFonts w:eastAsiaTheme="minorHAnsi"/>
-          <w:kern w:val="2"/>
-          <w:sz w:val="32"/>
-          <w:szCs w:val="32"/>
-          <w:lang w:eastAsia="en-US"/>
-          <w14:ligatures w14:val="standardContextual"/>
-        </w:rPr>
-        <w:t>i</w:t>
-      </w:r>
-      <w:proofErr w:type="spellEnd"/>
-      <w:r>
-        <w:rPr>
-          <w:rFonts w:eastAsiaTheme="minorHAnsi"/>
-          <w:kern w:val="2"/>
-          <w:sz w:val="32"/>
-          <w:szCs w:val="32"/>
-          <w:lang w:eastAsia="en-US"/>
-          <w14:ligatures w14:val="standardContextual"/>
-        </w:rPr>
-        <w:t xml:space="preserve">, j), it checks whether including a vertex k as an intermediate point provides a shorter path. The time complexity is </w:t>
-      </w:r>
-      <w:r>
-        <w:rPr>
-          <w:rFonts w:eastAsiaTheme="minorHAnsi"/>
-          <w:kern w:val="2"/>
-          <w:sz w:val="32"/>
-          <w:szCs w:val="32"/>
-          <w:lang w:eastAsia="en-US"/>
-          <w14:ligatures w14:val="standardContextual"/>
-        </w:rPr>
-        <w:t>O(V³)</w:t>
-      </w:r>
-      <w:r>
-        <w:rPr>
-          <w:rFonts w:eastAsiaTheme="minorHAnsi"/>
-          <w:kern w:val="2"/>
-          <w:sz w:val="32"/>
-          <w:szCs w:val="32"/>
-          <w:lang w:eastAsia="en-US"/>
-          <w14:ligatures w14:val="standardContextual"/>
-        </w:rPr>
-        <w:t>, where V is the number of vertices, making it suitable for dense graphs or graphs with a small number of vertices.</w:t>
+        <w:t xml:space="preserve">The N-Queens problem involves placing </w:t>
+      </w:r>
+      <w:r>
+        <w:rPr>
+          <w:rFonts w:eastAsiaTheme="minorHAnsi"/>
+          <w:i/>
+          <w:iCs/>
+          <w:kern w:val="2"/>
+          <w:sz w:val="32"/>
+          <w:szCs w:val="32"/>
+          <w:lang w:eastAsia="en-US"/>
+          <w14:ligatures w14:val="standardContextual"/>
+        </w:rPr>
+        <w:t>N</w:t>
+      </w:r>
+      <w:r>
+        <w:rPr>
+          <w:rFonts w:eastAsiaTheme="minorHAnsi"/>
+          <w:kern w:val="2"/>
+          <w:sz w:val="32"/>
+          <w:szCs w:val="32"/>
+          <w:lang w:eastAsia="en-US"/>
+          <w14:ligatures w14:val="standardContextual"/>
+        </w:rPr>
+        <w:t xml:space="preserve"> queens on an </w:t>
+      </w:r>
+      <w:r>
+        <w:rPr>
+          <w:rFonts w:eastAsiaTheme="minorHAnsi"/>
+          <w:i/>
+          <w:iCs/>
+          <w:kern w:val="2"/>
+          <w:sz w:val="32"/>
+          <w:szCs w:val="32"/>
+          <w:lang w:eastAsia="en-US"/>
+          <w14:ligatures w14:val="standardContextual"/>
+        </w:rPr>
+        <w:t>N × N</w:t>
+      </w:r>
+      <w:r>
+        <w:rPr>
+          <w:rFonts w:eastAsiaTheme="minorHAnsi"/>
+          <w:kern w:val="2"/>
+          <w:sz w:val="32"/>
+          <w:szCs w:val="32"/>
+          <w:lang w:eastAsia="en-US"/>
+          <w14:ligatures w14:val="standardContextual"/>
+        </w:rPr>
+        <w:t xml:space="preserve"> chessboard such that no two queens threaten each other. This means no two queens share the same row, column, or diagonal. The most common approach to solving this problem is the backtracking algorithm. It places </w:t>
+      </w:r>
+      <w:proofErr w:type="gramStart"/>
+      <w:r>
+        <w:rPr>
+          <w:rFonts w:eastAsiaTheme="minorHAnsi"/>
+          <w:kern w:val="2"/>
+          <w:sz w:val="32"/>
+          <w:szCs w:val="32"/>
+          <w:lang w:eastAsia="en-US"/>
+          <w14:ligatures w14:val="standardContextual"/>
+        </w:rPr>
+        <w:t>queens</w:t>
+      </w:r>
+      <w:proofErr w:type="gramEnd"/>
+      <w:r>
+        <w:rPr>
+          <w:rFonts w:eastAsiaTheme="minorHAnsi"/>
+          <w:kern w:val="2"/>
+          <w:sz w:val="32"/>
+          <w:szCs w:val="32"/>
+          <w:lang w:eastAsia="en-US"/>
+          <w14:ligatures w14:val="standardContextual"/>
+        </w:rPr>
+        <w:t xml:space="preserve"> row by row, checking at each step whether the current position is safe from attacks by previously placed queens. </w:t>
+      </w:r>
+      <w:r>
+        <w:rPr>
+          <w:rFonts w:eastAsiaTheme="minorHAnsi"/>
+          <w:kern w:val="2"/>
+          <w:sz w:val="32"/>
+          <w:szCs w:val="32"/>
+          <w:lang w:eastAsia="en-US"/>
+          <w14:ligatures w14:val="standardContextual"/>
+        </w:rPr>
+        <w:lastRenderedPageBreak/>
+        <w:t>If a conflict arises, the algorithm backtracks and tries another position. This recursive process continues until all queens are safely placed or all possibilities are exhausted. The N-Queens problem is a classic example of constraint satisfaction and demonstrates the power of recursive backtracking in efficiently exploring large solution spaces for combinatorial problems.</w:t>
+      </w:r>
+      <w:r>
+        <w:rPr>
+          <w:rFonts w:eastAsiaTheme="minorHAnsi"/>
+          <w:kern w:val="2"/>
+          <w:sz w:val="32"/>
+          <w:szCs w:val="32"/>
+          <w:lang w:eastAsia="en-US"/>
+          <w14:ligatures w14:val="standardContextual"/>
+        </w:rPr>
+        <w:t xml:space="preserve"> </w:t>
       </w:r>
     </w:p>
     <w:p>
@@ -2968,92 +3126,6 @@
     </w:p>
     <w:p>
       <w:pPr>
-        <w:rPr>
-          <w:rFonts w:ascii="Times New Roman" w:hAnsi="Times New Roman" w:cs="Times New Roman"/>
-          <w:b/>
-          <w:bCs/>
-          <w:sz w:val="36"/>
-          <w:szCs w:val="36"/>
-          <w:u w:val="single"/>
-        </w:rPr>
-      </w:pPr>
-      <w:proofErr w:type="spellStart"/>
-      <w:r>
-        <w:rPr>
-          <w:rFonts w:ascii="Times New Roman" w:hAnsi="Times New Roman" w:cs="Times New Roman"/>
-          <w:b/>
-          <w:bCs/>
-          <w:sz w:val="36"/>
-          <w:szCs w:val="36"/>
-          <w:u w:val="single"/>
-        </w:rPr>
-        <w:t>Exp</w:t>
-      </w:r>
-      <w:proofErr w:type="spellEnd"/>
-      <w:r>
-        <w:rPr>
-          <w:rFonts w:ascii="Times New Roman" w:hAnsi="Times New Roman" w:cs="Times New Roman"/>
-          <w:b/>
-          <w:bCs/>
-          <w:sz w:val="36"/>
-          <w:szCs w:val="36"/>
-          <w:u w:val="single"/>
-        </w:rPr>
-        <w:t xml:space="preserve"> </w:t>
-      </w:r>
-      <w:r>
-        <w:rPr>
-          <w:rFonts w:ascii="Times New Roman" w:hAnsi="Times New Roman" w:cs="Times New Roman"/>
-          <w:b/>
-          <w:bCs/>
-          <w:sz w:val="36"/>
-          <w:szCs w:val="36"/>
-          <w:u w:val="single"/>
-        </w:rPr>
-        <w:t>11</w:t>
-      </w:r>
-      <w:r>
-        <w:rPr>
-          <w:rFonts w:ascii="Times New Roman" w:hAnsi="Times New Roman" w:cs="Times New Roman"/>
-          <w:b/>
-          <w:bCs/>
-          <w:sz w:val="36"/>
-          <w:szCs w:val="36"/>
-          <w:u w:val="single"/>
-        </w:rPr>
-        <w:t xml:space="preserve">: </w:t>
-      </w:r>
-    </w:p>
-    <w:p>
-      <w:pPr>
-        <w:rPr>
-          <w:rFonts w:ascii="Times New Roman" w:hAnsi="Times New Roman" w:cs="Times New Roman"/>
-          <w:sz w:val="32"/>
-          <w:szCs w:val="32"/>
-          <w:u w:val="single"/>
-        </w:rPr>
-      </w:pPr>
-      <w:r>
-        <w:rPr>
-          <w:rFonts w:ascii="Times New Roman" w:hAnsi="Times New Roman" w:cs="Times New Roman"/>
-          <w:sz w:val="32"/>
-          <w:szCs w:val="32"/>
-          <w:u w:val="single"/>
-        </w:rPr>
-        <w:t xml:space="preserve">Theory </w:t>
-      </w:r>
-      <w:r>
-        <w:rPr>
-          <w:rFonts w:ascii="Times New Roman" w:hAnsi="Times New Roman" w:cs="Times New Roman"/>
-          <w:sz w:val="32"/>
-          <w:szCs w:val="32"/>
-          <w:u w:val="single"/>
-        </w:rPr>
-        <w:t>–</w:t>
-      </w:r>
-    </w:p>
-    <w:p>
-      <w:pPr>
         <w:pStyle w:val="NormalWeb"/>
         <w:rPr>
           <w:rFonts w:eastAsiaTheme="minorHAnsi"/>
@@ -3064,112 +3136,6 @@
           <w14:ligatures w14:val="standardContextual"/>
         </w:rPr>
       </w:pPr>
-      <w:r>
-        <w:rPr>
-          <w:rFonts w:eastAsiaTheme="minorHAnsi"/>
-          <w:kern w:val="2"/>
-          <w:sz w:val="32"/>
-          <w:szCs w:val="32"/>
-          <w:lang w:eastAsia="en-US"/>
-          <w14:ligatures w14:val="standardContextual"/>
-        </w:rPr>
-        <w:t xml:space="preserve">The N-Queens problem is a classic example of using the </w:t>
-      </w:r>
-      <w:r>
-        <w:rPr>
-          <w:rFonts w:eastAsiaTheme="minorHAnsi"/>
-          <w:kern w:val="2"/>
-          <w:sz w:val="32"/>
-          <w:szCs w:val="32"/>
-          <w:lang w:eastAsia="en-US"/>
-          <w14:ligatures w14:val="standardContextual"/>
-        </w:rPr>
-        <w:t>backtracking algorithm</w:t>
-      </w:r>
-      <w:r>
-        <w:rPr>
-          <w:rFonts w:eastAsiaTheme="minorHAnsi"/>
-          <w:kern w:val="2"/>
-          <w:sz w:val="32"/>
-          <w:szCs w:val="32"/>
-          <w:lang w:eastAsia="en-US"/>
-          <w14:ligatures w14:val="standardContextual"/>
-        </w:rPr>
-        <w:t xml:space="preserve"> to find all possible arrangements of N queens on an N×N chessboard such that no two queens attack each other. A queen can move any number of squares vertically, horizontally, or diagonally. The backtracking approach incrementally places queens one by one in different columns, checking for conflicts at each step. If a valid position is found, it proceeds to place the next queen; otherwise, it backtracks and tries another position. This systematic search </w:t>
-      </w:r>
-      <w:r>
-        <w:rPr>
-          <w:rFonts w:eastAsiaTheme="minorHAnsi"/>
-          <w:kern w:val="2"/>
-          <w:sz w:val="32"/>
-          <w:szCs w:val="32"/>
-          <w:lang w:eastAsia="en-US"/>
-          <w14:ligatures w14:val="standardContextual"/>
-        </w:rPr>
-        <w:lastRenderedPageBreak/>
-        <w:t xml:space="preserve">continues until all solutions are found. The algorithm’s time complexity is approximately </w:t>
-      </w:r>
-      <w:r>
-        <w:rPr>
-          <w:rFonts w:eastAsiaTheme="minorHAnsi"/>
-          <w:kern w:val="2"/>
-          <w:sz w:val="32"/>
-          <w:szCs w:val="32"/>
-          <w:lang w:eastAsia="en-US"/>
-          <w14:ligatures w14:val="standardContextual"/>
-        </w:rPr>
-        <w:t>O(N!)</w:t>
-      </w:r>
-      <w:r>
-        <w:rPr>
-          <w:rFonts w:eastAsiaTheme="minorHAnsi"/>
-          <w:kern w:val="2"/>
-          <w:sz w:val="32"/>
-          <w:szCs w:val="32"/>
-          <w:lang w:eastAsia="en-US"/>
-          <w14:ligatures w14:val="standardContextual"/>
-        </w:rPr>
-        <w:t>.</w:t>
-      </w:r>
-    </w:p>
-    <w:p>
-      <w:pPr>
-        <w:pStyle w:val="NormalWeb"/>
-        <w:rPr>
-          <w:rFonts w:eastAsiaTheme="minorHAnsi"/>
-          <w:kern w:val="2"/>
-          <w:sz w:val="32"/>
-          <w:szCs w:val="32"/>
-          <w:lang w:eastAsia="en-US"/>
-          <w14:ligatures w14:val="standardContextual"/>
-        </w:rPr>
-      </w:pPr>
-      <w:r>
-        <w:rPr>
-          <w:rFonts w:eastAsiaTheme="minorHAnsi"/>
-          <w:kern w:val="2"/>
-          <w:sz w:val="32"/>
-          <w:szCs w:val="32"/>
-          <w:lang w:eastAsia="en-US"/>
-          <w14:ligatures w14:val="standardContextual"/>
-        </w:rPr>
-        <w:t>(algorithm in notebook)</w:t>
-      </w:r>
-    </w:p>
-    <w:p>
-      <w:pPr>
-        <w:pStyle w:val="NormalWeb"/>
-        <w:rPr>
-          <w:rFonts w:eastAsiaTheme="minorHAnsi"/>
-          <w:kern w:val="2"/>
-          <w:sz w:val="32"/>
-          <w:szCs w:val="32"/>
-          <w:lang w:eastAsia="en-US"/>
-          <w14:ligatures w14:val="standardContextual"/>
-        </w:rPr>
-      </w:pPr>
-      <w:bookmarkStart w:id="0" w:name="_GoBack"/>
-      <w:bookmarkEnd w:id="0"/>
     </w:p>
     <w:sectPr>
       <w:pgSz w:w="11906" w:h="16838"/>
@@ -3182,7 +3148,7 @@
 </file>
 
 <file path=word/numbering.xml><?xml version="1.0" encoding="utf-8"?>
-<w:numbering xmlns:wpc="http://schemas.microsoft.com/office/word/2010/wordprocessingCanvas" xmlns:cx="http://schemas.microsoft.com/office/drawing/2014/chartex" xmlns:mc="http://schemas.openxmlformats.org/markup-compatibility/2006" xmlns:o="urn:schemas-microsoft-com:office:office" xmlns:r="http://schemas.openxmlformats.org/officeDocument/2006/relationships" xmlns:m="http://schemas.openxmlformats.org/officeDocument/2006/math" xmlns:v="urn:schemas-microsoft-com:vml" xmlns:wp14="http://schemas.microsoft.com/office/word/2010/wordprocessingDrawing" xmlns:wp="http://schemas.openxmlformats.org/drawingml/2006/wordprocessingDrawing" xmlns:w10="urn:schemas-microsoft-com:office:word" xmlns:w="http://schemas.openxmlformats.org/wordprocessingml/2006/main" xmlns:w14="http://schemas.microsoft.com/office/word/2010/wordml" xmlns:w15="http://schemas.microsoft.com/office/word/2012/wordml" xmlns:w16se="http://schemas.microsoft.com/office/word/2015/wordml/symex" xmlns:wpg="http://schemas.microsoft.com/office/word/2010/wordprocessingGroup" xmlns:wpi="http://schemas.microsoft.com/office/word/2010/wordprocessingInk" xmlns:wne="http://schemas.microsoft.com/office/word/2006/wordml" xmlns:wps="http://schemas.microsoft.com/office/word/2010/wordprocessingShape" mc:Ignorable="w14 w15 w16se wp14">
+<w:numbering xmlns:wpc="http://schemas.microsoft.com/office/word/2010/wordprocessingCanvas" xmlns:cx="http://schemas.microsoft.com/office/drawing/2014/chartex" xmlns:cx1="http://schemas.microsoft.com/office/drawing/2015/9/8/chartex" xmlns:cx2="http://schemas.microsoft.com/office/drawing/2015/10/21/chartex" xmlns:cx3="http://schemas.microsoft.com/office/drawing/2016/5/9/chartex" xmlns:cx4="http://schemas.microsoft.com/office/drawing/2016/5/10/chartex" xmlns:cx5="http://schemas.microsoft.com/office/drawing/2016/5/11/chartex" xmlns:cx6="http://schemas.microsoft.com/office/drawing/2016/5/12/chartex" xmlns:cx7="http://schemas.microsoft.com/office/drawing/2016/5/13/chartex" xmlns:cx8="http://schemas.microsoft.com/office/drawing/2016/5/14/chartex" xmlns:mc="http://schemas.openxmlformats.org/markup-compatibility/2006" xmlns:aink="http://schemas.microsoft.com/office/drawing/2016/ink" xmlns:am3d="http://schemas.microsoft.com/office/drawing/2017/model3d" xmlns:o="urn:schemas-microsoft-com:office:office" xmlns:oel="http://schemas.microsoft.com/office/2019/extlst" xmlns:r="http://schemas.openxmlformats.org/officeDocument/2006/relationships" xmlns:m="http://schemas.openxmlformats.org/officeDocument/2006/math" xmlns:v="urn:schemas-microsoft-com:vml" xmlns:wp14="http://schemas.microsoft.com/office/word/2010/wordprocessingDrawing" xmlns:wp="http://schemas.openxmlformats.org/drawingml/2006/wordprocessingDrawing" xmlns:w10="urn:schemas-microsoft-com:office:word" xmlns:w="http://schemas.openxmlformats.org/wordprocessingml/2006/main" xmlns:w14="http://schemas.microsoft.com/office/word/2010/wordml" xmlns:w15="http://schemas.microsoft.com/office/word/2012/wordml" xmlns:w16cex="http://schemas.microsoft.com/office/word/2018/wordml/cex" xmlns:w16cid="http://schemas.microsoft.com/office/word/2016/wordml/cid" xmlns:w16="http://schemas.microsoft.com/office/word/2018/wordml" xmlns:w16du="http://schemas.microsoft.com/office/word/2023/wordml/word16du" xmlns:w16sdtdh="http://schemas.microsoft.com/office/word/2020/wordml/sdtdatahash" xmlns:w16sdtfl="http://schemas.microsoft.com/office/word/2024/wordml/sdtformatlock" xmlns:w16se="http://schemas.microsoft.com/office/word/2015/wordml/symex" xmlns:wpg="http://schemas.microsoft.com/office/word/2010/wordprocessingGroup" xmlns:wpi="http://schemas.microsoft.com/office/word/2010/wordprocessingInk" xmlns:wne="http://schemas.microsoft.com/office/word/2006/wordml" xmlns:wps="http://schemas.microsoft.com/office/word/2010/wordprocessingShape" mc:Ignorable="w14 w15 w16se w16cid w16 w16cex w16sdtdh w16sdtfl w16du wp14">
   <w:abstractNum w:abstractNumId="0" w15:restartNumberingAfterBreak="0">
     <w:nsid w:val="0B9C0D41"/>
     <w:multiLevelType w:val="hybridMultilevel"/>
@@ -4546,122 +4512,122 @@
       </w:rPr>
     </w:lvl>
   </w:abstractNum>
-  <w:num w:numId="1">
+  <w:num w:numId="1" w16cid:durableId="815411467">
     <w:abstractNumId w:val="10"/>
     <w:lvlOverride w:ilvl="0">
       <w:startOverride w:val="1"/>
     </w:lvlOverride>
   </w:num>
-  <w:num w:numId="2">
+  <w:num w:numId="2" w16cid:durableId="225144027">
     <w:abstractNumId w:val="10"/>
     <w:lvlOverride w:ilvl="0">
       <w:startOverride w:val="2"/>
     </w:lvlOverride>
   </w:num>
-  <w:num w:numId="3">
+  <w:num w:numId="3" w16cid:durableId="607811735">
     <w:abstractNumId w:val="10"/>
     <w:lvlOverride w:ilvl="0">
       <w:startOverride w:val="3"/>
     </w:lvlOverride>
   </w:num>
-  <w:num w:numId="4">
+  <w:num w:numId="4" w16cid:durableId="1027558014">
     <w:abstractNumId w:val="10"/>
     <w:lvlOverride w:ilvl="0">
       <w:startOverride w:val="4"/>
     </w:lvlOverride>
   </w:num>
-  <w:num w:numId="5">
+  <w:num w:numId="5" w16cid:durableId="927621993">
     <w:abstractNumId w:val="9"/>
     <w:lvlOverride w:ilvl="0">
       <w:startOverride w:val="1"/>
     </w:lvlOverride>
   </w:num>
-  <w:num w:numId="6">
+  <w:num w:numId="6" w16cid:durableId="1602756011">
     <w:abstractNumId w:val="9"/>
     <w:lvlOverride w:ilvl="0">
       <w:startOverride w:val="2"/>
     </w:lvlOverride>
   </w:num>
-  <w:num w:numId="7">
+  <w:num w:numId="7" w16cid:durableId="1033770205">
     <w:abstractNumId w:val="9"/>
     <w:lvlOverride w:ilvl="0">
       <w:startOverride w:val="3"/>
     </w:lvlOverride>
   </w:num>
-  <w:num w:numId="8">
+  <w:num w:numId="8" w16cid:durableId="659887774">
     <w:abstractNumId w:val="9"/>
     <w:lvlOverride w:ilvl="0">
       <w:startOverride w:val="4"/>
     </w:lvlOverride>
   </w:num>
-  <w:num w:numId="9">
+  <w:num w:numId="9" w16cid:durableId="1462773028">
     <w:abstractNumId w:val="3"/>
     <w:lvlOverride w:ilvl="0">
       <w:startOverride w:val="1"/>
     </w:lvlOverride>
   </w:num>
-  <w:num w:numId="10">
+  <w:num w:numId="10" w16cid:durableId="197476424">
     <w:abstractNumId w:val="3"/>
     <w:lvlOverride w:ilvl="0">
       <w:startOverride w:val="2"/>
     </w:lvlOverride>
   </w:num>
-  <w:num w:numId="11">
+  <w:num w:numId="11" w16cid:durableId="1101337899">
     <w:abstractNumId w:val="3"/>
     <w:lvlOverride w:ilvl="0">
       <w:startOverride w:val="3"/>
     </w:lvlOverride>
   </w:num>
-  <w:num w:numId="12">
+  <w:num w:numId="12" w16cid:durableId="1370571296">
     <w:abstractNumId w:val="3"/>
     <w:lvlOverride w:ilvl="0">
       <w:startOverride w:val="4"/>
     </w:lvlOverride>
   </w:num>
-  <w:num w:numId="13">
+  <w:num w:numId="13" w16cid:durableId="1908032251">
     <w:abstractNumId w:val="3"/>
     <w:lvlOverride w:ilvl="0">
       <w:startOverride w:val="5"/>
     </w:lvlOverride>
   </w:num>
-  <w:num w:numId="14">
+  <w:num w:numId="14" w16cid:durableId="1756441129">
     <w:abstractNumId w:val="6"/>
     <w:lvlOverride w:ilvl="0">
       <w:startOverride w:val="1"/>
     </w:lvlOverride>
   </w:num>
-  <w:num w:numId="15">
+  <w:num w:numId="15" w16cid:durableId="159541200">
     <w:abstractNumId w:val="6"/>
     <w:lvlOverride w:ilvl="0">
       <w:startOverride w:val="2"/>
     </w:lvlOverride>
   </w:num>
-  <w:num w:numId="16">
+  <w:num w:numId="16" w16cid:durableId="1850290051">
     <w:abstractNumId w:val="5"/>
   </w:num>
-  <w:num w:numId="17">
+  <w:num w:numId="17" w16cid:durableId="663976760">
     <w:abstractNumId w:val="4"/>
   </w:num>
-  <w:num w:numId="18">
+  <w:num w:numId="18" w16cid:durableId="1539468034">
     <w:abstractNumId w:val="2"/>
   </w:num>
-  <w:num w:numId="19">
+  <w:num w:numId="19" w16cid:durableId="2145586758">
     <w:abstractNumId w:val="8"/>
   </w:num>
-  <w:num w:numId="20">
+  <w:num w:numId="20" w16cid:durableId="503472130">
     <w:abstractNumId w:val="0"/>
   </w:num>
-  <w:num w:numId="21">
+  <w:num w:numId="21" w16cid:durableId="547303548">
     <w:abstractNumId w:val="1"/>
   </w:num>
-  <w:num w:numId="22">
+  <w:num w:numId="22" w16cid:durableId="1092701930">
     <w:abstractNumId w:val="7"/>
   </w:num>
 </w:numbering>
 </file>
 
 <file path=word/styles.xml><?xml version="1.0" encoding="utf-8"?>
-<w:styles xmlns:mc="http://schemas.openxmlformats.org/markup-compatibility/2006" xmlns:r="http://schemas.openxmlformats.org/officeDocument/2006/relationships" xmlns:w="http://schemas.openxmlformats.org/wordprocessingml/2006/main" xmlns:w14="http://schemas.microsoft.com/office/word/2010/wordml" xmlns:w15="http://schemas.microsoft.com/office/word/2012/wordml" xmlns:w16se="http://schemas.microsoft.com/office/word/2015/wordml/symex" mc:Ignorable="w14 w15 w16se">
+<w:styles xmlns:mc="http://schemas.openxmlformats.org/markup-compatibility/2006" xmlns:r="http://schemas.openxmlformats.org/officeDocument/2006/relationships" xmlns:w="http://schemas.openxmlformats.org/wordprocessingml/2006/main" xmlns:w14="http://schemas.microsoft.com/office/word/2010/wordml" xmlns:w15="http://schemas.microsoft.com/office/word/2012/wordml" xmlns:w16cex="http://schemas.microsoft.com/office/word/2018/wordml/cex" xmlns:w16cid="http://schemas.microsoft.com/office/word/2016/wordml/cid" xmlns:w16="http://schemas.microsoft.com/office/word/2018/wordml" xmlns:w16du="http://schemas.microsoft.com/office/word/2023/wordml/word16du" xmlns:w16sdtdh="http://schemas.microsoft.com/office/word/2020/wordml/sdtdatahash" xmlns:w16sdtfl="http://schemas.microsoft.com/office/word/2024/wordml/sdtformatlock" xmlns:w16se="http://schemas.microsoft.com/office/word/2015/wordml/symex" mc:Ignorable="w14 w15 w16se w16cid w16 w16cex w16sdtdh w16sdtfl w16du">
   <w:docDefaults>
     <w:rPrDefault>
       <w:rPr>
@@ -4679,7 +4645,7 @@
       </w:pPr>
     </w:pPrDefault>
   </w:docDefaults>
-  <w:latentStyles w:defLockedState="0" w:defUIPriority="99" w:defSemiHidden="0" w:defUnhideWhenUsed="0" w:defQFormat="0" w:count="371">
+  <w:latentStyles w:defLockedState="0" w:defUIPriority="99" w:defSemiHidden="0" w:defUnhideWhenUsed="0" w:defQFormat="0" w:count="376">
     <w:lsdException w:name="Normal" w:uiPriority="0" w:qFormat="1"/>
     <w:lsdException w:name="heading 1" w:uiPriority="9" w:qFormat="1"/>
     <w:lsdException w:name="heading 2" w:semiHidden="1" w:uiPriority="9" w:unhideWhenUsed="1" w:qFormat="1"/>
@@ -5051,6 +5017,11 @@
     <w:lsdException w:name="List Table 5 Dark Accent 6" w:uiPriority="50"/>
     <w:lsdException w:name="List Table 6 Colorful Accent 6" w:uiPriority="51"/>
     <w:lsdException w:name="List Table 7 Colorful Accent 6" w:uiPriority="52"/>
+    <w:lsdException w:name="Mention" w:semiHidden="1" w:unhideWhenUsed="1"/>
+    <w:lsdException w:name="Smart Hyperlink" w:semiHidden="1" w:unhideWhenUsed="1"/>
+    <w:lsdException w:name="Hashtag" w:semiHidden="1" w:unhideWhenUsed="1"/>
+    <w:lsdException w:name="Unresolved Mention" w:semiHidden="1" w:unhideWhenUsed="1"/>
+    <w:lsdException w:name="Smart Link" w:semiHidden="1" w:unhideWhenUsed="1"/>
   </w:latentStyles>
   <w:style w:type="paragraph" w:default="1" w:styleId="Normal">
     <w:name w:val="Normal"/>
@@ -5259,7 +5230,6 @@
   <w:style w:type="character" w:default="1" w:styleId="DefaultParagraphFont">
     <w:name w:val="Default Paragraph Font"/>
     <w:uiPriority w:val="1"/>
-    <w:semiHidden/>
     <w:unhideWhenUsed/>
   </w:style>
   <w:style w:type="table" w:default="1" w:styleId="TableNormal">

</xml_diff>